<commit_message>
Update 2/14/2023 8:12PM EST
Updates as of 8:12PM EST on 2/14/2023.
</commit_message>
<xml_diff>
--- a/WAR CRIME PREVENTION SECURITY SYSTEMS/SPECIFIC/EYE/20230214 - MCE123 Technology Development - Eye War Crime Prevention Security Systems - v1.0.1.7.docx
+++ b/WAR CRIME PREVENTION SECURITY SYSTEMS/SPECIFIC/EYE/20230214 - MCE123 Technology Development - Eye War Crime Prevention Security Systems - v1.0.1.7.docx
@@ -217,7 +217,7 @@
           <w:sz w:val="28"/>
           <w:szCs w:val="28"/>
         </w:rPr>
-        <w:t>2/14/2023 5:28:57 AM</w:t>
+        <w:t>2/14/2023 9:35:40 AM</w:t>
       </w:r>
     </w:p>
     <w:p>
@@ -2414,7 +2414,105 @@
           <w:bCs/>
           <w:color w:val="FF0000"/>
         </w:rPr>
-        <w:t xml:space="preserve">ANY </w:t>
+        <w:t>ANY</w:t>
+      </w:r>
+      <w:r>
+        <w:rPr>
+          <w:b/>
+          <w:bCs/>
+          <w:color w:val="FF0000"/>
+        </w:rPr>
+        <w:t xml:space="preserve"> COMBINATION</w:t>
+      </w:r>
+      <w:r>
+        <w:rPr>
+          <w:b/>
+          <w:bCs/>
+        </w:rPr>
+        <w:t xml:space="preserve"> </w:t>
+      </w:r>
+      <w:r>
+        <w:rPr>
+          <w:b/>
+          <w:bCs/>
+          <w:color w:val="0070C0"/>
+        </w:rPr>
+        <w:t>OF</w:t>
+      </w:r>
+      <w:r>
+        <w:rPr>
+          <w:b/>
+          <w:bCs/>
+        </w:rPr>
+        <w:t xml:space="preserve"> </w:t>
+      </w:r>
+      <w:r>
+        <w:rPr>
+          <w:b/>
+          <w:bCs/>
+          <w:color w:val="FF0000"/>
+        </w:rPr>
+        <w:t>ANY NUMBER</w:t>
+      </w:r>
+      <w:r>
+        <w:rPr>
+          <w:b/>
+          <w:bCs/>
+        </w:rPr>
+        <w:t xml:space="preserve"> </w:t>
+      </w:r>
+      <w:r>
+        <w:rPr>
+          <w:b/>
+          <w:bCs/>
+          <w:color w:val="0070C0"/>
+        </w:rPr>
+        <w:t>OF</w:t>
+      </w:r>
+      <w:r>
+        <w:rPr>
+          <w:b/>
+          <w:bCs/>
+        </w:rPr>
+        <w:t xml:space="preserve"> “</w:t>
+      </w:r>
+      <w:r>
+        <w:rPr>
+          <w:b/>
+          <w:bCs/>
+          <w:color w:val="FF0000"/>
+        </w:rPr>
+        <w:t>OPTIONS</w:t>
+      </w:r>
+      <w:r>
+        <w:rPr>
+          <w:b/>
+          <w:bCs/>
+        </w:rPr>
+        <w:t>”</w:t>
+      </w:r>
+      <w:r>
+        <w:rPr>
+          <w:b/>
+          <w:bCs/>
+        </w:rPr>
+        <w:t xml:space="preserve">, </w:t>
+      </w:r>
+      <w:r>
+        <w:rPr>
+          <w:b/>
+          <w:bCs/>
+          <w:color w:val="FF0000"/>
+        </w:rPr>
+        <w:t>BEING</w:t>
+      </w:r>
+      <w:r>
+        <w:rPr>
+          <w:b/>
+          <w:bCs/>
+          <w:color w:val="FF0000"/>
+        </w:rPr>
+        <w:t xml:space="preserve"> </w:t>
       </w:r>
       <w:r>
         <w:rPr>
@@ -4360,6 +4458,21 @@
           <w:b/>
           <w:bCs/>
         </w:rPr>
+        <w:t xml:space="preserve">, </w:t>
+      </w:r>
+      <w:r>
+        <w:rPr>
+          <w:b/>
+          <w:bCs/>
+          <w:color w:val="FF0000"/>
+        </w:rPr>
+        <w:t>ANY OTHER TEMP ADVERB</w:t>
+      </w:r>
+      <w:r>
+        <w:rPr>
+          <w:b/>
+          <w:bCs/>
+        </w:rPr>
         <w:t xml:space="preserve">] </w:t>
       </w:r>
       <w:r>
@@ -4935,6 +5048,7 @@
           <w:bCs/>
           <w:color w:val="FF0000"/>
         </w:rPr>
+        <w:lastRenderedPageBreak/>
         <w:t>FIZZLE</w:t>
       </w:r>
       <w:r>
@@ -5054,16 +5168,7 @@
           <w:bCs/>
           <w:color w:val="FF0000"/>
         </w:rPr>
-        <w:t xml:space="preserve"> </w:t>
-      </w:r>
-      <w:r>
-        <w:rPr>
-          <w:b/>
-          <w:bCs/>
-          <w:color w:val="FF0000"/>
-        </w:rPr>
-        <w:lastRenderedPageBreak/>
-        <w:t>FUZZ</w:t>
+        <w:t xml:space="preserve"> FUZZ</w:t>
       </w:r>
       <w:r>
         <w:rPr>
@@ -5847,6 +5952,29 @@
           <w:b/>
           <w:bCs/>
         </w:rPr>
+        <w:t xml:space="preserve">, </w:t>
+      </w:r>
+      <w:r>
+        <w:rPr>
+          <w:b/>
+          <w:bCs/>
+          <w:color w:val="FF0000"/>
+        </w:rPr>
+        <w:t xml:space="preserve">ANY OTHER </w:t>
+      </w:r>
+      <w:r>
+        <w:rPr>
+          <w:b/>
+          <w:bCs/>
+          <w:color w:val="FF0000"/>
+        </w:rPr>
+        <w:t>EYE FUNCTION</w:t>
+      </w:r>
+      <w:r>
+        <w:rPr>
+          <w:b/>
+          <w:bCs/>
+        </w:rPr>
         <w:t xml:space="preserve">] </w:t>
       </w:r>
       <w:r>
@@ -5971,23 +6099,60 @@
         <w:rPr>
           <w:b/>
           <w:bCs/>
-        </w:rPr>
-        <w:t>[</w:t>
-      </w:r>
-      <w:r>
-        <w:rPr>
-          <w:b/>
-          <w:bCs/>
-          <w:color w:val="FF0000"/>
-        </w:rPr>
-        <w:t>COMMAND</w:t>
-      </w:r>
-      <w:r>
-        <w:rPr>
-          <w:b/>
-          <w:bCs/>
-        </w:rPr>
-        <w:t>]</w:t>
+          <w:color w:val="0070C0"/>
+        </w:rPr>
+        <w:t>SHALL</w:t>
+      </w:r>
+      <w:r>
+        <w:rPr>
+          <w:b/>
+          <w:bCs/>
+          <w:color w:val="0070C0"/>
+        </w:rPr>
+        <w:t xml:space="preserve"> </w:t>
+      </w:r>
+      <w:r>
+        <w:rPr>
+          <w:b/>
+          <w:bCs/>
+          <w:color w:val="FF0000"/>
+        </w:rPr>
+        <w:t>ALL</w:t>
+      </w:r>
+      <w:r>
+        <w:rPr>
+          <w:b/>
+          <w:bCs/>
+        </w:rPr>
+        <w:t xml:space="preserve"> </w:t>
+      </w:r>
+      <w:r>
+        <w:rPr>
+          <w:rFonts w:ascii="Courier New" w:hAnsi="Courier New" w:cs="Courier New"/>
+          <w:b/>
+          <w:bCs/>
+          <w:color w:val="FF0000"/>
+          <w:rtl/>
+        </w:rPr>
+        <w:t>۞</w:t>
+      </w:r>
+      <w:r>
+        <w:rPr>
+          <w:b/>
+          <w:bCs/>
+          <w:color w:val="FF0000"/>
+        </w:rPr>
+        <w:t>NEVER BE ALLOWED</w:t>
+      </w:r>
+      <w:r>
+        <w:rPr>
+          <w:rFonts w:ascii="Courier New" w:hAnsi="Courier New" w:cs="Courier New"/>
+          <w:b/>
+          <w:bCs/>
+          <w:color w:val="FF0000"/>
+          <w:rtl/>
+        </w:rPr>
+        <w:t>۞</w:t>
       </w:r>
       <w:r>
         <w:rPr>

</xml_diff>